<commit_message>
Adicionando as referências bibliográficas na Contextualização
</commit_message>
<xml_diff>
--- a/Contextualização Projeto PI - Sprint 1.docx
+++ b/Contextualização Projeto PI - Sprint 1.docx
@@ -1816,6 +1816,177 @@
       </w:pPr>
       <w:r>
         <w:t>Por fim, será sugerida uma reunião mensal com o cliente para a apresentação e discussão dos indicadores chave de desempenho (KPIs) de nosso projeto.</w:t>
+      </w:r>
+    </w:p>
+    <w:p>
+      <w:pPr>
+        <w:jc w:val="both"/>
+      </w:pPr>
+    </w:p>
+    <w:p>
+      <w:pPr>
+        <w:jc w:val="both"/>
+        <w:rPr>
+          <w:b/>
+          <w:bCs/>
+        </w:rPr>
+      </w:pPr>
+      <w:r>
+        <w:rPr>
+          <w:b/>
+          <w:bCs/>
+        </w:rPr>
+        <w:t>7</w:t>
+      </w:r>
+      <w:r>
+        <w:rPr>
+          <w:b/>
+          <w:bCs/>
+        </w:rPr>
+        <w:t xml:space="preserve">. </w:t>
+      </w:r>
+      <w:r>
+        <w:rPr>
+          <w:b/>
+          <w:bCs/>
+        </w:rPr>
+        <w:t>REFERÊNCIAS BIBLIOGRÁFICAS</w:t>
+      </w:r>
+    </w:p>
+    <w:p>
+      <w:pPr>
+        <w:jc w:val="both"/>
+      </w:pPr>
+      <w:r>
+        <w:t xml:space="preserve">VALINOTE, Amaury. </w:t>
+      </w:r>
+      <w:r>
+        <w:t>MERCADO DE CARNE BOVINA: PANORAMA E TENDÊNCIAS</w:t>
+      </w:r>
+      <w:r>
+        <w:t xml:space="preserve">. </w:t>
+      </w:r>
+      <w:r>
+        <w:rPr>
+          <w:b/>
+          <w:bCs/>
+        </w:rPr>
+        <w:t>NUTRIÇÃO &amp; SAÚDE ANIMAL</w:t>
+      </w:r>
+      <w:r>
+        <w:t>. Disponível em: &lt;</w:t>
+      </w:r>
+      <w:r>
+        <w:t>https://nutricaoesaudeanimal.com.br/mercado-de-carne-bovina/#:~:text=Nos%20%C3%BAltimos%2038%20anos%2C%20o,4%25%20de%201980%20para%202018.</w:t>
+      </w:r>
+      <w:r>
+        <w:t>&gt;. Acesso em: 26 de fev. de 2021.</w:t>
+      </w:r>
+    </w:p>
+    <w:p>
+      <w:pPr>
+        <w:jc w:val="both"/>
+      </w:pPr>
+    </w:p>
+    <w:p>
+      <w:pPr>
+        <w:jc w:val="both"/>
+      </w:pPr>
+      <w:r>
+        <w:t xml:space="preserve">MERCADO. </w:t>
+      </w:r>
+      <w:r>
+        <w:rPr>
+          <w:b/>
+          <w:bCs/>
+        </w:rPr>
+        <w:t xml:space="preserve">CENÁRIOS PARA PECUÁRIA DE CORTE </w:t>
+      </w:r>
+      <w:r>
+        <w:rPr>
+          <w:b/>
+          <w:bCs/>
+          <w:i/>
+          <w:iCs/>
+        </w:rPr>
+        <w:t>AMAZÔNICA</w:t>
+      </w:r>
+      <w:r>
+        <w:rPr>
+          <w:b/>
+          <w:bCs/>
+        </w:rPr>
+        <w:t>.</w:t>
+      </w:r>
+      <w:r>
+        <w:t xml:space="preserve"> Disponível em: </w:t>
+      </w:r>
+      <w:r>
+        <w:t>&lt;</w:t>
+      </w:r>
+      <w:r>
+        <w:t>https://csr.ufmg.br/pecuaria/portfolio-item/mercado/</w:t>
+      </w:r>
+      <w:r>
+        <w:t>&gt;. Acesso em: 26 de fev. de 2021.</w:t>
+      </w:r>
+    </w:p>
+    <w:p>
+      <w:pPr>
+        <w:jc w:val="both"/>
+      </w:pPr>
+    </w:p>
+    <w:p>
+      <w:pPr>
+        <w:jc w:val="both"/>
+      </w:pPr>
+      <w:r>
+        <w:t xml:space="preserve">20ª AVALIAÇÃO DE PERDAS NO VAREJO BRASILEIRO DE SUPERMERCADOS. </w:t>
+      </w:r>
+      <w:r>
+        <w:rPr>
+          <w:b/>
+          <w:bCs/>
+        </w:rPr>
+        <w:t>ABRAS – ASSOCIAÇÃO BRASILEIRA DE SUPERMERCADOS</w:t>
+      </w:r>
+      <w:r>
+        <w:t>. Disponível em: &lt;</w:t>
+      </w:r>
+      <w:r>
+        <w:t>https://static.abras.com.br/pdf/perdas2020.pdf</w:t>
+      </w:r>
+      <w:r>
+        <w:t>&gt;. Acesso em: 26 de fev. de 2021.</w:t>
+      </w:r>
+    </w:p>
+    <w:p>
+      <w:pPr>
+        <w:jc w:val="both"/>
+      </w:pPr>
+    </w:p>
+    <w:p>
+      <w:pPr>
+        <w:jc w:val="both"/>
+      </w:pPr>
+      <w:r>
+        <w:t xml:space="preserve">PESQUISA ABRAPPE DE PERDAS NO VAREJO BRASILEIRO. </w:t>
+      </w:r>
+      <w:r>
+        <w:rPr>
+          <w:b/>
+          <w:bCs/>
+        </w:rPr>
+        <w:t>ABRAPPE – ASSOCIAÇÃO BRASILEIRA DE PREVENÇÃO DE PERDAS</w:t>
+      </w:r>
+      <w:r>
+        <w:t>. Disponível em: &lt;</w:t>
+      </w:r>
+      <w:r>
+        <w:t>http://www.abrappe.com.br/downloads/EY_Pesquisa_Abrappe_2019.pdf</w:t>
+      </w:r>
+      <w:r>
+        <w:t>&gt;. Acesso em: 26 de fev. de 2021.</w:t>
       </w:r>
     </w:p>
     <w:sectPr>
@@ -3566,6 +3737,27 @@
     <w:name w:val="Normal"/>
     <w:qFormat/>
   </w:style>
+  <w:style w:type="paragraph" w:styleId="Ttulo1">
+    <w:name w:val="heading 1"/>
+    <w:basedOn w:val="Normal"/>
+    <w:link w:val="Ttulo1Char"/>
+    <w:uiPriority w:val="9"/>
+    <w:qFormat/>
+    <w:rsid w:val="00CF05F3"/>
+    <w:pPr>
+      <w:spacing w:before="100" w:beforeAutospacing="1" w:after="100" w:afterAutospacing="1" w:line="240" w:lineRule="auto"/>
+      <w:outlineLvl w:val="0"/>
+    </w:pPr>
+    <w:rPr>
+      <w:rFonts w:ascii="Times New Roman" w:eastAsia="Times New Roman" w:hAnsi="Times New Roman" w:cs="Times New Roman"/>
+      <w:b/>
+      <w:bCs/>
+      <w:kern w:val="36"/>
+      <w:sz w:val="48"/>
+      <w:szCs w:val="48"/>
+      <w:lang w:eastAsia="pt-BR"/>
+    </w:rPr>
+  </w:style>
   <w:style w:type="character" w:default="1" w:styleId="Fontepargpadro">
     <w:name w:val="Default Paragraph Font"/>
     <w:uiPriority w:val="1"/>
@@ -3603,6 +3795,45 @@
       <w:ind w:left="720"/>
       <w:contextualSpacing/>
     </w:pPr>
+  </w:style>
+  <w:style w:type="character" w:customStyle="1" w:styleId="Ttulo1Char">
+    <w:name w:val="Título 1 Char"/>
+    <w:basedOn w:val="Fontepargpadro"/>
+    <w:link w:val="Ttulo1"/>
+    <w:uiPriority w:val="9"/>
+    <w:rsid w:val="00CF05F3"/>
+    <w:rPr>
+      <w:rFonts w:ascii="Times New Roman" w:eastAsia="Times New Roman" w:hAnsi="Times New Roman" w:cs="Times New Roman"/>
+      <w:b/>
+      <w:bCs/>
+      <w:kern w:val="36"/>
+      <w:sz w:val="48"/>
+      <w:szCs w:val="48"/>
+      <w:lang w:eastAsia="pt-BR"/>
+    </w:rPr>
+  </w:style>
+  <w:style w:type="character" w:styleId="Hyperlink">
+    <w:name w:val="Hyperlink"/>
+    <w:basedOn w:val="Fontepargpadro"/>
+    <w:uiPriority w:val="99"/>
+    <w:unhideWhenUsed/>
+    <w:rsid w:val="00CF05F3"/>
+    <w:rPr>
+      <w:color w:val="0563C1" w:themeColor="hyperlink"/>
+      <w:u w:val="single"/>
+    </w:rPr>
+  </w:style>
+  <w:style w:type="character" w:styleId="MenoPendente">
+    <w:name w:val="Unresolved Mention"/>
+    <w:basedOn w:val="Fontepargpadro"/>
+    <w:uiPriority w:val="99"/>
+    <w:semiHidden/>
+    <w:unhideWhenUsed/>
+    <w:rsid w:val="00CF05F3"/>
+    <w:rPr>
+      <w:color w:val="605E5C"/>
+      <w:shd w:val="clear" w:color="auto" w:fill="E1DFDD"/>
+    </w:rPr>
   </w:style>
 </w:styles>
 </file>

</xml_diff>

<commit_message>
Alterei o nome de um integrante: pedro
</commit_message>
<xml_diff>
--- a/Contextualização Projeto PI - Sprint 1.docx
+++ b/Contextualização Projeto PI - Sprint 1.docx
@@ -424,7 +424,7 @@
           <w:sz w:val="28"/>
           <w:szCs w:val="28"/>
         </w:rPr>
-        <w:t>PEDRO HENRIQUE NUNES DE MENEZES</w:t>
+        <w:t>PEDRO ENRIQUE NUNES DE MENEZES</w:t>
       </w:r>
       <w:r>
         <w:rPr>
@@ -673,37 +673,41 @@
         </w:rPr>
         <w:t xml:space="preserve"> apresentado à </w:t>
       </w:r>
+      <w:proofErr w:type="spellStart"/>
       <w:r>
         <w:rPr>
           <w:rFonts w:ascii="Times New Roman" w:hAnsi="Times New Roman" w:cs="Times New Roman"/>
           <w:sz w:val="24"/>
           <w:szCs w:val="24"/>
         </w:rPr>
-        <w:t>BandTec Digital School</w:t>
-      </w:r>
+        <w:t>BandTec</w:t>
+      </w:r>
+      <w:proofErr w:type="spellEnd"/>
       <w:r>
         <w:rPr>
           <w:rFonts w:ascii="Times New Roman" w:hAnsi="Times New Roman" w:cs="Times New Roman"/>
           <w:sz w:val="24"/>
           <w:szCs w:val="24"/>
         </w:rPr>
-        <w:t xml:space="preserve">, curso de </w:t>
-      </w:r>
+        <w:t xml:space="preserve"> Digital </w:t>
+      </w:r>
+      <w:proofErr w:type="spellStart"/>
       <w:r>
         <w:rPr>
           <w:rFonts w:ascii="Times New Roman" w:hAnsi="Times New Roman" w:cs="Times New Roman"/>
           <w:sz w:val="24"/>
           <w:szCs w:val="24"/>
         </w:rPr>
-        <w:t>Análise e Desenvolvimento de Sistemas</w:t>
-      </w:r>
+        <w:t>School</w:t>
+      </w:r>
+      <w:proofErr w:type="spellEnd"/>
       <w:r>
         <w:rPr>
           <w:rFonts w:ascii="Times New Roman" w:hAnsi="Times New Roman" w:cs="Times New Roman"/>
           <w:sz w:val="24"/>
           <w:szCs w:val="24"/>
         </w:rPr>
-        <w:t xml:space="preserve">, como pré-requisito para avaliação na disciplina de </w:t>
+        <w:t xml:space="preserve">, curso de </w:t>
       </w:r>
       <w:r>
         <w:rPr>
@@ -711,7 +715,7 @@
           <w:sz w:val="24"/>
           <w:szCs w:val="24"/>
         </w:rPr>
-        <w:t>Pesquisa e Inovação</w:t>
+        <w:t>Análise e Desenvolvimento de Sistemas</w:t>
       </w:r>
       <w:r>
         <w:rPr>
@@ -719,44 +723,62 @@
           <w:sz w:val="24"/>
           <w:szCs w:val="24"/>
         </w:rPr>
-        <w:t>.</w:t>
-      </w:r>
-    </w:p>
-    <w:p>
-      <w:pPr>
-        <w:spacing w:line="240" w:lineRule="auto"/>
-        <w:ind w:left="5664"/>
-        <w:jc w:val="both"/>
+        <w:t xml:space="preserve">, como pré-requisito para avaliação na disciplina de </w:t>
+      </w:r>
+      <w:r>
         <w:rPr>
           <w:rFonts w:ascii="Times New Roman" w:hAnsi="Times New Roman" w:cs="Times New Roman"/>
           <w:sz w:val="24"/>
           <w:szCs w:val="24"/>
         </w:rPr>
-      </w:pPr>
+        <w:t>Pesquisa e Inovação</w:t>
+      </w:r>
       <w:r>
         <w:rPr>
           <w:rFonts w:ascii="Times New Roman" w:hAnsi="Times New Roman" w:cs="Times New Roman"/>
           <w:sz w:val="24"/>
           <w:szCs w:val="24"/>
         </w:rPr>
-        <w:t xml:space="preserve">    </w:t>
-      </w:r>
-      <w:r>
+        <w:t>.</w:t>
+      </w:r>
+    </w:p>
+    <w:p>
+      <w:pPr>
+        <w:spacing w:line="240" w:lineRule="auto"/>
+        <w:ind w:left="5664"/>
+        <w:jc w:val="both"/>
         <w:rPr>
           <w:rFonts w:ascii="Times New Roman" w:hAnsi="Times New Roman" w:cs="Times New Roman"/>
           <w:sz w:val="24"/>
           <w:szCs w:val="24"/>
         </w:rPr>
-        <w:t>Prof</w:t>
-      </w:r>
+      </w:pPr>
       <w:r>
         <w:rPr>
           <w:rFonts w:ascii="Times New Roman" w:hAnsi="Times New Roman" w:cs="Times New Roman"/>
           <w:sz w:val="24"/>
           <w:szCs w:val="24"/>
         </w:rPr>
+        <w:t xml:space="preserve">    </w:t>
+      </w:r>
+      <w:proofErr w:type="spellStart"/>
+      <w:r>
+        <w:rPr>
+          <w:rFonts w:ascii="Times New Roman" w:hAnsi="Times New Roman" w:cs="Times New Roman"/>
+          <w:sz w:val="24"/>
+          <w:szCs w:val="24"/>
+        </w:rPr>
+        <w:t>Prof</w:t>
+      </w:r>
+      <w:r>
+        <w:rPr>
+          <w:rFonts w:ascii="Times New Roman" w:hAnsi="Times New Roman" w:cs="Times New Roman"/>
+          <w:sz w:val="24"/>
+          <w:szCs w:val="24"/>
+        </w:rPr>
         <w:t>º</w:t>
       </w:r>
+      <w:proofErr w:type="spellEnd"/>
       <w:r>
         <w:rPr>
           <w:rFonts w:ascii="Times New Roman" w:hAnsi="Times New Roman" w:cs="Times New Roman"/>
@@ -1336,6 +1358,7 @@
       <w:r>
         <w:t xml:space="preserve">nternet </w:t>
       </w:r>
+      <w:proofErr w:type="spellStart"/>
       <w:r>
         <w:t>W</w:t>
       </w:r>
@@ -1346,7 +1369,11 @@
         <w:t>-</w:t>
       </w:r>
       <w:r>
-        <w:t>fi em todo o ambiente</w:t>
+        <w:t>fi</w:t>
+      </w:r>
+      <w:proofErr w:type="spellEnd"/>
+      <w:r>
+        <w:t xml:space="preserve"> em todo o ambiente</w:t>
       </w:r>
       <w:r>
         <w:t xml:space="preserve"> do estabelecimento;</w:t>
@@ -1836,21 +1863,7 @@
           <w:b/>
           <w:bCs/>
         </w:rPr>
-        <w:t>7</w:t>
-      </w:r>
-      <w:r>
-        <w:rPr>
-          <w:b/>
-          <w:bCs/>
-        </w:rPr>
-        <w:t xml:space="preserve">. </w:t>
-      </w:r>
-      <w:r>
-        <w:rPr>
-          <w:b/>
-          <w:bCs/>
-        </w:rPr>
-        <w:t>REFERÊNCIAS BIBLIOGRÁFICAS</w:t>
+        <w:t>7. REFERÊNCIAS BIBLIOGRÁFICAS</w:t>
       </w:r>
     </w:p>
     <w:p>
@@ -1925,7 +1938,15 @@
         <w:t>&lt;</w:t>
       </w:r>
       <w:r>
-        <w:t>https://csr.ufmg.br/pecuaria/portfolio-item/mercado/</w:t>
+        <w:t>https://csr.ufmg.br/</w:t>
+      </w:r>
+      <w:proofErr w:type="spellStart"/>
+      <w:r>
+        <w:t>pecuaria</w:t>
+      </w:r>
+      <w:proofErr w:type="spellEnd"/>
+      <w:r>
+        <w:t>/portfolio-item/mercado/</w:t>
       </w:r>
       <w:r>
         <w:t>&gt;. Acesso em: 26 de fev. de 2021.</w:t>
@@ -1954,7 +1975,15 @@
         <w:t>. Disponível em: &lt;</w:t>
       </w:r>
       <w:r>
-        <w:t>https://static.abras.com.br/pdf/perdas2020.pdf</w:t>
+        <w:t>https://static.abras.com.br/</w:t>
+      </w:r>
+      <w:proofErr w:type="spellStart"/>
+      <w:r>
+        <w:t>pdf</w:t>
+      </w:r>
+      <w:proofErr w:type="spellEnd"/>
+      <w:r>
+        <w:t>/perdas2020.pdf</w:t>
       </w:r>
       <w:r>
         <w:t>&gt;. Acesso em: 26 de fev. de 2021.</w:t>

</xml_diff>

<commit_message>
removi a letra h do meu nome
</commit_message>
<xml_diff>
--- a/Contextualização Projeto PI - Sprint 1.docx
+++ b/Contextualização Projeto PI - Sprint 1.docx
@@ -1,6 +1,6 @@
 
 <file path=word/document.xml><?xml version="1.0" encoding="utf-8"?>
-<w:document xmlns:wpc="http://schemas.microsoft.com/office/word/2010/wordprocessingCanvas" xmlns:cx="http://schemas.microsoft.com/office/drawing/2014/chartex" xmlns:cx1="http://schemas.microsoft.com/office/drawing/2015/9/8/chartex" xmlns:cx2="http://schemas.microsoft.com/office/drawing/2015/10/21/chartex" xmlns:cx3="http://schemas.microsoft.com/office/drawing/2016/5/9/chartex" xmlns:cx4="http://schemas.microsoft.com/office/drawing/2016/5/10/chartex" xmlns:cx5="http://schemas.microsoft.com/office/drawing/2016/5/11/chartex" xmlns:cx6="http://schemas.microsoft.com/office/drawing/2016/5/12/chartex" xmlns:cx7="http://schemas.microsoft.com/office/drawing/2016/5/13/chartex" xmlns:cx8="http://schemas.microsoft.com/office/drawing/2016/5/14/chartex" xmlns:mc="http://schemas.openxmlformats.org/markup-compatibility/2006" xmlns:aink="http://schemas.microsoft.com/office/drawing/2016/ink" xmlns:am3d="http://schemas.microsoft.com/office/drawing/2017/model3d" xmlns:o="urn:schemas-microsoft-com:office:office" xmlns:r="http://schemas.openxmlformats.org/officeDocument/2006/relationships" xmlns:m="http://schemas.openxmlformats.org/officeDocument/2006/math" xmlns:v="urn:schemas-microsoft-com:vml" xmlns:wp14="http://schemas.microsoft.com/office/word/2010/wordprocessingDrawing" xmlns:wp="http://schemas.openxmlformats.org/drawingml/2006/wordprocessingDrawing" xmlns:w10="urn:schemas-microsoft-com:office:word" xmlns:w="http://schemas.openxmlformats.org/wordprocessingml/2006/main" xmlns:w14="http://schemas.microsoft.com/office/word/2010/wordml" xmlns:w15="http://schemas.microsoft.com/office/word/2012/wordml" xmlns:w16cex="http://schemas.microsoft.com/office/word/2018/wordml/cex" xmlns:w16cid="http://schemas.microsoft.com/office/word/2016/wordml/cid" xmlns:w16="http://schemas.microsoft.com/office/word/2018/wordml" xmlns:w16se="http://schemas.microsoft.com/office/word/2015/wordml/symex" xmlns:wpg="http://schemas.microsoft.com/office/word/2010/wordprocessingGroup" xmlns:wpi="http://schemas.microsoft.com/office/word/2010/wordprocessingInk" xmlns:wne="http://schemas.microsoft.com/office/word/2006/wordml" xmlns:wps="http://schemas.microsoft.com/office/word/2010/wordprocessingShape" mc:Ignorable="w14 w15 w16se w16cid w16 w16cex wp14">
+<w:document xmlns:wpc="http://schemas.microsoft.com/office/word/2010/wordprocessingCanvas" xmlns:cx="http://schemas.microsoft.com/office/drawing/2014/chartex" xmlns:mc="http://schemas.openxmlformats.org/markup-compatibility/2006" xmlns:o="urn:schemas-microsoft-com:office:office" xmlns:r="http://schemas.openxmlformats.org/officeDocument/2006/relationships" xmlns:m="http://schemas.openxmlformats.org/officeDocument/2006/math" xmlns:v="urn:schemas-microsoft-com:vml" xmlns:wp14="http://schemas.microsoft.com/office/word/2010/wordprocessingDrawing" xmlns:wp="http://schemas.openxmlformats.org/drawingml/2006/wordprocessingDrawing" xmlns:w10="urn:schemas-microsoft-com:office:word" xmlns:w="http://schemas.openxmlformats.org/wordprocessingml/2006/main" xmlns:w14="http://schemas.microsoft.com/office/word/2010/wordml" xmlns:w15="http://schemas.microsoft.com/office/word/2012/wordml" xmlns:w16se="http://schemas.microsoft.com/office/word/2015/wordml/symex" xmlns:wpg="http://schemas.microsoft.com/office/word/2010/wordprocessingGroup" xmlns:wpi="http://schemas.microsoft.com/office/word/2010/wordprocessingInk" xmlns:wne="http://schemas.microsoft.com/office/word/2006/wordml" xmlns:wps="http://schemas.microsoft.com/office/word/2010/wordprocessingShape" mc:Ignorable="w14 w15 w16se wp14">
   <w:body>
     <w:p>
       <w:pPr>
@@ -18,7 +18,7 @@
           <v:rect id="rectole0000000000" o:spid="_x0000_i1025" style="width:235.5pt;height:153.75pt" o:ole="" o:preferrelative="t" stroked="f">
             <v:imagedata r:id="rId5" o:title=""/>
           </v:rect>
-          <o:OLEObject Type="Embed" ProgID="StaticMetafile" ShapeID="rectole0000000000" DrawAspect="Content" ObjectID="_1676987657" r:id="rId6"/>
+          <o:OLEObject Type="Embed" ProgID="StaticMetafile" ShapeID="rectole0000000000" DrawAspect="Content" ObjectID="_1677043018" r:id="rId6"/>
         </w:object>
       </w:r>
     </w:p>
@@ -312,7 +312,17 @@
           <w:b/>
           <w:sz w:val="28"/>
         </w:rPr>
-        <w:t>CAIO HENRIQUE FERREIRA DA SILVA – RA: 01211019</w:t>
+        <w:t xml:space="preserve">CAIO </w:t>
+      </w:r>
+      <w:bookmarkStart w:id="0" w:name="_GoBack"/>
+      <w:bookmarkEnd w:id="0"/>
+      <w:r>
+        <w:rPr>
+          <w:rFonts w:ascii="Times New Roman" w:eastAsia="Times New Roman" w:hAnsi="Times New Roman" w:cs="Times New Roman"/>
+          <w:b/>
+          <w:sz w:val="28"/>
+        </w:rPr>
+        <w:t>ENRIQUE FERREIRA DA SILVA – RA: 01211019</w:t>
       </w:r>
     </w:p>
     <w:p>
@@ -1849,7 +1859,7 @@
 </file>
 
 <file path=word/numbering.xml><?xml version="1.0" encoding="utf-8"?>
-<w:numbering xmlns:wpc="http://schemas.microsoft.com/office/word/2010/wordprocessingCanvas" xmlns:cx="http://schemas.microsoft.com/office/drawing/2014/chartex" xmlns:cx1="http://schemas.microsoft.com/office/drawing/2015/9/8/chartex" xmlns:cx2="http://schemas.microsoft.com/office/drawing/2015/10/21/chartex" xmlns:cx3="http://schemas.microsoft.com/office/drawing/2016/5/9/chartex" xmlns:cx4="http://schemas.microsoft.com/office/drawing/2016/5/10/chartex" xmlns:cx5="http://schemas.microsoft.com/office/drawing/2016/5/11/chartex" xmlns:cx6="http://schemas.microsoft.com/office/drawing/2016/5/12/chartex" xmlns:cx7="http://schemas.microsoft.com/office/drawing/2016/5/13/chartex" xmlns:cx8="http://schemas.microsoft.com/office/drawing/2016/5/14/chartex" xmlns:mc="http://schemas.openxmlformats.org/markup-compatibility/2006" xmlns:aink="http://schemas.microsoft.com/office/drawing/2016/ink" xmlns:am3d="http://schemas.microsoft.com/office/drawing/2017/model3d" xmlns:o="urn:schemas-microsoft-com:office:office" xmlns:r="http://schemas.openxmlformats.org/officeDocument/2006/relationships" xmlns:m="http://schemas.openxmlformats.org/officeDocument/2006/math" xmlns:v="urn:schemas-microsoft-com:vml" xmlns:wp14="http://schemas.microsoft.com/office/word/2010/wordprocessingDrawing" xmlns:wp="http://schemas.openxmlformats.org/drawingml/2006/wordprocessingDrawing" xmlns:w10="urn:schemas-microsoft-com:office:word" xmlns:w="http://schemas.openxmlformats.org/wordprocessingml/2006/main" xmlns:w14="http://schemas.microsoft.com/office/word/2010/wordml" xmlns:w15="http://schemas.microsoft.com/office/word/2012/wordml" xmlns:w16cex="http://schemas.microsoft.com/office/word/2018/wordml/cex" xmlns:w16cid="http://schemas.microsoft.com/office/word/2016/wordml/cid" xmlns:w16="http://schemas.microsoft.com/office/word/2018/wordml" xmlns:w16se="http://schemas.microsoft.com/office/word/2015/wordml/symex" xmlns:wpg="http://schemas.microsoft.com/office/word/2010/wordprocessingGroup" xmlns:wpi="http://schemas.microsoft.com/office/word/2010/wordprocessingInk" xmlns:wne="http://schemas.microsoft.com/office/word/2006/wordml" xmlns:wps="http://schemas.microsoft.com/office/word/2010/wordprocessingShape" mc:Ignorable="w14 w15 w16se w16cid w16 w16cex wp14">
+<w:numbering xmlns:wpc="http://schemas.microsoft.com/office/word/2010/wordprocessingCanvas" xmlns:cx="http://schemas.microsoft.com/office/drawing/2014/chartex" xmlns:mc="http://schemas.openxmlformats.org/markup-compatibility/2006" xmlns:o="urn:schemas-microsoft-com:office:office" xmlns:r="http://schemas.openxmlformats.org/officeDocument/2006/relationships" xmlns:m="http://schemas.openxmlformats.org/officeDocument/2006/math" xmlns:v="urn:schemas-microsoft-com:vml" xmlns:wp14="http://schemas.microsoft.com/office/word/2010/wordprocessingDrawing" xmlns:wp="http://schemas.openxmlformats.org/drawingml/2006/wordprocessingDrawing" xmlns:w10="urn:schemas-microsoft-com:office:word" xmlns:w="http://schemas.openxmlformats.org/wordprocessingml/2006/main" xmlns:w14="http://schemas.microsoft.com/office/word/2010/wordml" xmlns:w15="http://schemas.microsoft.com/office/word/2012/wordml" xmlns:w16se="http://schemas.microsoft.com/office/word/2015/wordml/symex" xmlns:wpg="http://schemas.microsoft.com/office/word/2010/wordprocessingGroup" xmlns:wpi="http://schemas.microsoft.com/office/word/2010/wordprocessingInk" xmlns:wne="http://schemas.microsoft.com/office/word/2006/wordml" xmlns:wps="http://schemas.microsoft.com/office/word/2010/wordprocessingShape" mc:Ignorable="w14 w15 w16se wp14">
   <w:abstractNum w:abstractNumId="0" w15:restartNumberingAfterBreak="0">
     <w:nsid w:val="42671F46"/>
     <w:multiLevelType w:val="multilevel"/>
@@ -2124,7 +2134,7 @@
 </file>
 
 <file path=word/styles.xml><?xml version="1.0" encoding="utf-8"?>
-<w:styles xmlns:mc="http://schemas.openxmlformats.org/markup-compatibility/2006" xmlns:r="http://schemas.openxmlformats.org/officeDocument/2006/relationships" xmlns:w="http://schemas.openxmlformats.org/wordprocessingml/2006/main" xmlns:w14="http://schemas.microsoft.com/office/word/2010/wordml" xmlns:w15="http://schemas.microsoft.com/office/word/2012/wordml" xmlns:w16cex="http://schemas.microsoft.com/office/word/2018/wordml/cex" xmlns:w16cid="http://schemas.microsoft.com/office/word/2016/wordml/cid" xmlns:w16="http://schemas.microsoft.com/office/word/2018/wordml" xmlns:w16se="http://schemas.microsoft.com/office/word/2015/wordml/symex" mc:Ignorable="w14 w15 w16se w16cid w16 w16cex">
+<w:styles xmlns:mc="http://schemas.openxmlformats.org/markup-compatibility/2006" xmlns:r="http://schemas.openxmlformats.org/officeDocument/2006/relationships" xmlns:w="http://schemas.openxmlformats.org/wordprocessingml/2006/main" xmlns:w14="http://schemas.microsoft.com/office/word/2010/wordml" xmlns:w15="http://schemas.microsoft.com/office/word/2012/wordml" xmlns:w16se="http://schemas.microsoft.com/office/word/2015/wordml/symex" mc:Ignorable="w14 w15 w16se">
   <w:docDefaults>
     <w:rPrDefault>
       <w:rPr>
@@ -2140,7 +2150,7 @@
       </w:pPr>
     </w:pPrDefault>
   </w:docDefaults>
-  <w:latentStyles w:defLockedState="0" w:defUIPriority="99" w:defSemiHidden="0" w:defUnhideWhenUsed="0" w:defQFormat="0" w:count="376">
+  <w:latentStyles w:defLockedState="0" w:defUIPriority="99" w:defSemiHidden="0" w:defUnhideWhenUsed="0" w:defQFormat="0" w:count="371">
     <w:lsdException w:name="Normal" w:uiPriority="0" w:qFormat="1"/>
     <w:lsdException w:name="heading 1" w:uiPriority="9" w:qFormat="1"/>
     <w:lsdException w:name="heading 2" w:semiHidden="1" w:uiPriority="9" w:unhideWhenUsed="1" w:qFormat="1"/>
@@ -2512,11 +2522,6 @@
     <w:lsdException w:name="List Table 5 Dark Accent 6" w:uiPriority="50"/>
     <w:lsdException w:name="List Table 6 Colorful Accent 6" w:uiPriority="51"/>
     <w:lsdException w:name="List Table 7 Colorful Accent 6" w:uiPriority="52"/>
-    <w:lsdException w:name="Mention" w:semiHidden="1" w:unhideWhenUsed="1"/>
-    <w:lsdException w:name="Smart Hyperlink" w:semiHidden="1" w:unhideWhenUsed="1"/>
-    <w:lsdException w:name="Hashtag" w:semiHidden="1" w:unhideWhenUsed="1"/>
-    <w:lsdException w:name="Unresolved Mention" w:semiHidden="1" w:unhideWhenUsed="1"/>
-    <w:lsdException w:name="Smart Link" w:semiHidden="1" w:unhideWhenUsed="1"/>
   </w:latentStyles>
   <w:style w:type="paragraph" w:default="1" w:styleId="Normal">
     <w:name w:val="Normal"/>

</xml_diff>

<commit_message>
adicionei o H no meu nome
</commit_message>
<xml_diff>
--- a/Contextualização Projeto PI - Sprint 1.docx
+++ b/Contextualização Projeto PI - Sprint 1.docx
@@ -18,7 +18,7 @@
           <v:rect id="rectole0000000000" o:spid="_x0000_i1025" style="width:235.5pt;height:153.75pt" o:ole="" o:preferrelative="t" stroked="f">
             <v:imagedata r:id="rId5" o:title=""/>
           </v:rect>
-          <o:OLEObject Type="Embed" ProgID="StaticMetafile" ShapeID="rectole0000000000" DrawAspect="Content" ObjectID="_1677043018" r:id="rId6"/>
+          <o:OLEObject Type="Embed" ProgID="StaticMetafile" ShapeID="rectole0000000000" DrawAspect="Content" ObjectID="_1677043161" r:id="rId6"/>
         </w:object>
       </w:r>
     </w:p>
@@ -313,6 +313,14 @@
           <w:sz w:val="28"/>
         </w:rPr>
         <w:t xml:space="preserve">CAIO </w:t>
+      </w:r>
+      <w:r>
+        <w:rPr>
+          <w:rFonts w:ascii="Times New Roman" w:eastAsia="Times New Roman" w:hAnsi="Times New Roman" w:cs="Times New Roman"/>
+          <w:b/>
+          <w:sz w:val="28"/>
+        </w:rPr>
+        <w:t>H</w:t>
       </w:r>
       <w:bookmarkStart w:id="0" w:name="_GoBack"/>
       <w:bookmarkEnd w:id="0"/>

</xml_diff>